<commit_message>
Fix the display issue of the unit indicators in the exported Word/PDF table 1.
</commit_message>
<xml_diff>
--- a/carbon-emission-backend/src/main/resources/ReportTemplate.docx
+++ b/carbon-emission-backend/src/main/resources/ReportTemplate.docx
@@ -1467,6 +1467,8 @@
         </w:rPr>
         <w:t>情况</w:t>
       </w:r>
+      <w:bookmarkStart w:id="2" w:name="_GoBack"/>
+      <w:bookmarkEnd w:id="2"/>
     </w:p>
     <w:tbl>
       <w:tblPr>
@@ -1618,7 +1620,18 @@
                 <w:szCs w:val="21"/>
                 <w14:ligatures w14:val="none"/>
               </w:rPr>
-              <w:t>碳排放量/tCO2</w:t>
+              <w:t>碳排放量/tCO</w:t>
+            </w:r>
+            <w:r>
+              <w:rPr>
+                <w:rFonts w:ascii="Times New Roman" w:hAnsi="Times New Roman" w:eastAsia="宋体" w:cs="Times New Roman"/>
+                <w:color w:val="000000"/>
+                <w:kern w:val="0"/>
+                <w:szCs w:val="21"/>
+                <w:vertAlign w:val="subscript"/>
+                <w14:ligatures w14:val="none"/>
+              </w:rPr>
+              <w:t>2</w:t>
             </w:r>
           </w:p>
         </w:tc>
@@ -2421,8 +2434,6 @@
           <w14:ligatures w14:val="none"/>
         </w:rPr>
       </w:pPr>
-      <w:bookmarkStart w:id="2" w:name="_GoBack"/>
-      <w:bookmarkEnd w:id="2"/>
     </w:p>
     <w:p>
       <w:pPr>

</xml_diff>